<commit_message>
Added references and project proposal
</commit_message>
<xml_diff>
--- a/report/project_proposal.docx
+++ b/report/project_proposal.docx
@@ -36,7 +36,13 @@
     </w:p>
     <w:p>
       <w:r>
-        <w:t xml:space="preserve">Android holds 74% of the world’s mobile OS user share and has 2 billion active devices </w:t>
+        <w:t xml:space="preserve">Android holds 74% of </w:t>
+      </w:r>
+      <w:r>
+        <w:t>global</w:t>
+      </w:r>
+      <w:r>
+        <w:t xml:space="preserve"> mobile OS user share and has 2 billion active devices </w:t>
       </w:r>
       <w:sdt>
         <w:sdtPr>
@@ -65,10 +71,57 @@
         <w:t>-</w:t>
       </w:r>
       <w:r>
-        <w:t xml:space="preserve">source nature makes it especially prone to malicious software. In this project, we build upon the work of Mathur et al., 2021, </w:t>
-      </w:r>
-      <w:r>
-        <w:t>in using data analysis and machine learning to classify malicious software on Android based upon native and custom permissions as the features. The questions that we are trying to address in this project include:</w:t>
+        <w:t>source nature makes it especially prone to malicious software</w:t>
+      </w:r>
+      <w:r>
+        <w:t xml:space="preserve"> as 97% of all mobile malware is targeted at Android </w:t>
+      </w:r>
+      <w:sdt>
+        <w:sdtPr>
+          <w:rPr>
+            <w:color w:val="000000"/>
+          </w:rPr>
+          <w:tag w:val="MENDELEY_CITATION_v3_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"/>
+          <w:id w:val="-301466310"/>
+          <w:placeholder>
+            <w:docPart w:val="DefaultPlaceholder_-1854013440"/>
+          </w:placeholder>
+        </w:sdtPr>
+        <w:sdtContent>
+          <w:r>
+            <w:rPr>
+              <w:color w:val="000000"/>
+            </w:rPr>
+            <w:t>(Akbar et al., 2022)</w:t>
+          </w:r>
+        </w:sdtContent>
+      </w:sdt>
+      <w:r>
+        <w:t>. In this project, we build upon the work of Mathur et al., 2021</w:t>
+      </w:r>
+      <w:r>
+        <w:t xml:space="preserve"> by using</w:t>
+      </w:r>
+      <w:r>
+        <w:t xml:space="preserve"> data analysis and </w:t>
+      </w:r>
+      <w:r>
+        <w:t xml:space="preserve">supervised </w:t>
+      </w:r>
+      <w:r>
+        <w:t>machine learning to classify malicious software u</w:t>
+      </w:r>
+      <w:r>
+        <w:t>sing</w:t>
+      </w:r>
+      <w:r>
+        <w:t xml:space="preserve"> native and custom permissions as the</w:t>
+      </w:r>
+      <w:r>
+        <w:t xml:space="preserve"> input</w:t>
+      </w:r>
+      <w:r>
+        <w:t xml:space="preserve"> features. The questions that we address in this project include:</w:t>
       </w:r>
     </w:p>
     <w:p>
@@ -101,6 +154,18 @@
       </w:pPr>
       <w:r>
         <w:t>What permissions (or set or permissions) are the most frequently occurring in malicious software?</w:t>
+      </w:r>
+    </w:p>
+    <w:p>
+      <w:pPr>
+        <w:pStyle w:val="ListParagraph"/>
+        <w:numPr>
+          <w:ilvl w:val="0"/>
+          <w:numId w:val="1"/>
+        </w:numPr>
+      </w:pPr>
+      <w:r>
+        <w:t>Can we improve established performance using complex statistical models such as deep neural network or ensemble stacking?</w:t>
       </w:r>
     </w:p>
     <w:p>
@@ -166,72 +231,224 @@
       </w:r>
       <w:proofErr w:type="spellEnd"/>
       <w:r>
-        <w:t xml:space="preserve">. On the other hand, data for malware applications were sourced from Argus Lab’s Android Malware Database with 14,700 applications randomly selected out of the 24,500 available so that the dataset is balanced. In total, the dataset includes 86 native and custom Android permissions, represented as 0-1 dummy variables. Our target variable is whether or not the application is </w:t>
+        <w:t>.</w:t>
+      </w:r>
+      <w:r>
+        <w:t xml:space="preserve"> D</w:t>
+      </w:r>
+      <w:r>
+        <w:t xml:space="preserve">ata for malware applications </w:t>
       </w:r>
       <w:proofErr w:type="gramStart"/>
       <w:r>
-        <w:t>malware, and</w:t>
+        <w:t>were</w:t>
       </w:r>
       <w:proofErr w:type="gramEnd"/>
       <w:r>
+        <w:t xml:space="preserve"> sourced from Argus Lab’s Android Malware Database with 14,700 applications randomly selected out of the 24,500 available so that the</w:t>
+      </w:r>
+      <w:r>
+        <w:t xml:space="preserve"> overall</w:t>
+      </w:r>
+      <w:r>
+        <w:t xml:space="preserve"> dataset is balanced. In total, the dataset includes 86 native and custom Android permissions, represented as 0-1 dummy variables. Our target variable is </w:t>
+      </w:r>
+      <w:r>
+        <w:t>whether</w:t>
+      </w:r>
+      <w:r>
+        <w:t xml:space="preserve"> the application is </w:t>
+      </w:r>
+      <w:r>
+        <w:t>malware and</w:t>
+      </w:r>
+      <w:r>
         <w:t xml:space="preserve"> is also represented as a 0-1 dummy variable. </w:t>
-      </w:r>
-    </w:p>
-    <w:p/>
-    <w:p>
-      <w:pPr>
-        <w:rPr>
-          <w:i/>
-          <w:iCs/>
-        </w:rPr>
-      </w:pPr>
-      <w:r>
-        <w:rPr>
-          <w:i/>
-          <w:iCs/>
-        </w:rPr>
-        <w:t xml:space="preserve">Summarize the results and the methods of at least two existing papers that addressed problems </w:t>
-      </w:r>
-      <w:proofErr w:type="gramStart"/>
-      <w:r>
-        <w:rPr>
-          <w:i/>
-          <w:iCs/>
-        </w:rPr>
-        <w:t>similar to</w:t>
-      </w:r>
-      <w:proofErr w:type="gramEnd"/>
-      <w:r>
-        <w:rPr>
-          <w:i/>
-          <w:iCs/>
-        </w:rPr>
-        <w:t xml:space="preserve"> the one you are trying to address. For each paper, clearly state the authors’ implicit or explicit assumptions.</w:t>
-      </w:r>
-    </w:p>
-    <w:p/>
-    <w:p>
-      <w:pPr>
-        <w:pStyle w:val="Heading1"/>
-      </w:pPr>
-      <w:r>
-        <w:t>Methodology</w:t>
       </w:r>
     </w:p>
     <w:p>
       <w:pPr>
-        <w:pStyle w:val="Heading2"/>
-      </w:pPr>
-      <w:r>
-        <w:t>Feature Selection and Dimensionality Reduction</w:t>
+        <w:pStyle w:val="Heading1"/>
+      </w:pPr>
+      <w:r>
+        <w:t>Literature Review</w:t>
       </w:r>
     </w:p>
     <w:p>
       <w:r>
-        <w:t xml:space="preserve">Since there are 86 different permissions in the dataset, it is unlikely that all of them are important for the classification task. In selecting features, the goal is to balance domain knowledge, statistical selection, and interpretability. </w:t>
+        <w:t>Akbar et. al, (2022) t</w:t>
+      </w:r>
+      <w:r>
+        <w:t>ook</w:t>
+      </w:r>
+      <w:r>
+        <w:t xml:space="preserve"> a similar approach to malware detection</w:t>
+      </w:r>
+      <w:r>
+        <w:t xml:space="preserve"> and use</w:t>
+      </w:r>
+      <w:r>
+        <w:t xml:space="preserve">d </w:t>
+      </w:r>
+      <w:r>
+        <w:t xml:space="preserve">supervised </w:t>
+      </w:r>
+      <w:r>
+        <w:t>machine learning</w:t>
+      </w:r>
+      <w:r>
+        <w:t>, specifically Support Vector Machine (SVM), Random Forest (RF), and Naïve Bayes (NB),</w:t>
+      </w:r>
+      <w:r>
+        <w:t xml:space="preserve"> on </w:t>
+      </w:r>
+      <w:r>
+        <w:t xml:space="preserve">10,000 manually collected benign and malware applications. The authors sourced 5000 instances of benign software from the Google Play Store and 5000 instances of malware software from </w:t>
+      </w:r>
+      <w:proofErr w:type="spellStart"/>
+      <w:r>
+        <w:t>VirusShare</w:t>
+      </w:r>
+      <w:proofErr w:type="spellEnd"/>
+      <w:r>
+        <w:t xml:space="preserve">. This assumes that all benign applications are </w:t>
+      </w:r>
+      <w:proofErr w:type="gramStart"/>
+      <w:r>
+        <w:t>similar to</w:t>
+      </w:r>
+      <w:proofErr w:type="gramEnd"/>
+      <w:r>
+        <w:t xml:space="preserve"> those in the Google Play Store, and that all applications in the Google Play Store are benign (there have indeed been reported instances of malware appearing on the platform). Similarly, the authors assum</w:t>
+      </w:r>
+      <w:r>
+        <w:t>e</w:t>
+      </w:r>
+      <w:r>
+        <w:t xml:space="preserve"> that </w:t>
+      </w:r>
+      <w:proofErr w:type="spellStart"/>
+      <w:r>
+        <w:t>VirusShare</w:t>
+      </w:r>
+      <w:proofErr w:type="spellEnd"/>
+      <w:r>
+        <w:t xml:space="preserve"> is representative of malware </w:t>
+      </w:r>
+      <w:proofErr w:type="gramStart"/>
+      <w:r>
+        <w:t>applications as a whole</w:t>
+      </w:r>
+      <w:proofErr w:type="gramEnd"/>
+      <w:r>
+        <w:t xml:space="preserve">. </w:t>
+      </w:r>
+      <w:r>
+        <w:t>For feature selection of permissions, the author</w:t>
+      </w:r>
+      <w:r>
+        <w:t>s</w:t>
+      </w:r>
+      <w:r>
+        <w:t xml:space="preserve"> balanced domain knowledge of including dangerous permissions as well as selection based on feature importance scores from random forest. Notably, SVM and random forest achieved accuracies of 89.7% and 89.96%, respectively, each averaged over 10 folds in cross validation. The F1-scores were similarly high.</w:t>
       </w:r>
     </w:p>
     <w:p>
+      <w:r>
+        <w:t>Another similar reference is Mathur et. al, (2021), which also perform</w:t>
+      </w:r>
+      <w:r>
+        <w:t>ed</w:t>
+      </w:r>
+      <w:r>
+        <w:t xml:space="preserve"> malware detection using </w:t>
+      </w:r>
+      <w:r>
+        <w:t xml:space="preserve">the </w:t>
+      </w:r>
+      <w:proofErr w:type="spellStart"/>
+      <w:r>
+        <w:t>NATICUSdroid</w:t>
+      </w:r>
+      <w:proofErr w:type="spellEnd"/>
+      <w:r>
+        <w:t xml:space="preserve"> dataset described above. We again </w:t>
+      </w:r>
+      <w:proofErr w:type="gramStart"/>
+      <w:r>
+        <w:t>make the assumption</w:t>
+      </w:r>
+      <w:proofErr w:type="gramEnd"/>
+      <w:r>
+        <w:t xml:space="preserve"> that the sourced benign and malware applications are representative of benign and malware applications as a </w:t>
+      </w:r>
+      <w:r>
+        <w:lastRenderedPageBreak/>
+        <w:t xml:space="preserve">whole. Further, instead of assuming that all Google Play Applications are benign, the </w:t>
+      </w:r>
+      <w:proofErr w:type="spellStart"/>
+      <w:r>
+        <w:t>NATICUSdroid</w:t>
+      </w:r>
+      <w:proofErr w:type="spellEnd"/>
+      <w:r>
+        <w:t xml:space="preserve"> dataset </w:t>
+      </w:r>
+      <w:r>
+        <w:t>was</w:t>
+      </w:r>
+      <w:r>
+        <w:t xml:space="preserve"> validated by benign ratings from </w:t>
+      </w:r>
+      <w:proofErr w:type="spellStart"/>
+      <w:r>
+        <w:t>VirusTotal</w:t>
+      </w:r>
+      <w:proofErr w:type="spellEnd"/>
+      <w:r>
+        <w:t xml:space="preserve">. The authors here experimented with 8 different supervised classification algorithms, with </w:t>
+      </w:r>
+      <w:r>
+        <w:t>Random</w:t>
+      </w:r>
+      <w:r>
+        <w:t xml:space="preserve"> Forest (</w:t>
+      </w:r>
+      <w:r>
+        <w:t xml:space="preserve">97% accuracy) and k-Nearest Neighbors (96% accuracy) among the highest performing. Again, the F1-scores </w:t>
+      </w:r>
+      <w:r>
+        <w:t>were</w:t>
+      </w:r>
+      <w:r>
+        <w:t xml:space="preserve"> similarly high.</w:t>
+      </w:r>
+    </w:p>
+    <w:p>
+      <w:pPr>
+        <w:pStyle w:val="Heading1"/>
+      </w:pPr>
+      <w:r>
+        <w:t>Methodology</w:t>
+      </w:r>
+    </w:p>
+    <w:p>
+      <w:pPr>
+        <w:pStyle w:val="Heading2"/>
+      </w:pPr>
+      <w:r>
+        <w:t>Feature Selection and Dimensionality Reduction</w:t>
+      </w:r>
+    </w:p>
+    <w:p>
+      <w:r>
+        <w:t xml:space="preserve">Since there are 86 different permissions in the dataset, it is unlikely that all of them are important for the classification task. In selecting features, the goal is to balance domain knowledge, statistical selection, and interpretability. </w:t>
+      </w:r>
+    </w:p>
+    <w:p>
+      <w:pPr>
+        <w:jc w:val="both"/>
+      </w:pPr>
       <w:r>
         <w:t xml:space="preserve">For example, Android permissions are categorized as normal, dangerous, signature, and signature privileged </w:t>
       </w:r>
@@ -259,7 +476,7 @@
         <w:t xml:space="preserve">. Normal permissions are considered benign and are granted by default, while dangerous permissions </w:t>
       </w:r>
       <w:r>
-        <w:t xml:space="preserve">are more </w:t>
+        <w:t xml:space="preserve">are </w:t>
       </w:r>
       <w:proofErr w:type="gramStart"/>
       <w:r>
@@ -272,8 +489,10 @@
     </w:p>
     <w:p>
       <w:r>
-        <w:lastRenderedPageBreak/>
         <w:t>In our data driven approach, we will use feature importance from a Random Forest classifier, which ranks a variable’s contribution to decreasing the impurity score across the forest so that more important variables for the classification task will be ranked higher</w:t>
+      </w:r>
+      <w:r>
+        <w:t xml:space="preserve"> </w:t>
       </w:r>
       <w:sdt>
         <w:sdtPr>
@@ -299,7 +518,7 @@
         <w:t>.</w:t>
       </w:r>
       <w:r>
-        <w:t xml:space="preserve"> Another advantage of using random forest for feature selection is that it preserves the interpretability of the features. In other dimensionality reduction techniques, such as principal components analysis, the dimensionally reduced features no longer retain their original interpretation. Overall, our strategy to perform feature selection will be to select the top </w:t>
+        <w:t xml:space="preserve"> Another advantage of using random forest for feature selection is that it preserves the interpretability of the features. Overall, our strategy to perform feature selection will be to select the top </w:t>
       </w:r>
       <w:r>
         <w:rPr>
@@ -320,60 +539,123 @@
       </w:r>
     </w:p>
     <w:p>
-      <w:pPr>
-        <w:pStyle w:val="Heading2"/>
-      </w:pPr>
-      <w:r>
-        <w:t>Predictive modeling</w:t>
+      <w:r>
+        <w:t>Another dimensionality reduction strategy worth considering is Principal Components Analysis</w:t>
+      </w:r>
+      <w:r>
+        <w:t xml:space="preserve"> (PCA)</w:t>
+      </w:r>
+      <w:r>
+        <w:t>, which transforms the data into</w:t>
+      </w:r>
+      <w:r>
+        <w:t xml:space="preserve"> uncorrelated features that are ordered in the variance they explain in the data. Unlike the former strategy, PCA does not preserve the interpretability of the original input features. However, if the data has a strong correlation structure and the eigenvalues of the covariance </w:t>
+      </w:r>
+      <w:r>
+        <w:t xml:space="preserve">matrix </w:t>
+      </w:r>
+      <w:r>
+        <w:t>decay quickly, PCA could prove to be an effective data compression technique upstream of further predictive modeling.</w:t>
       </w:r>
     </w:p>
     <w:p>
-      <w:r>
-        <w:t xml:space="preserve">Previous research has shown that random forest is highly skilled at classifying malware on the </w:t>
-      </w:r>
-      <w:proofErr w:type="spellStart"/>
-      <w:r>
-        <w:t>NATICUSdroid</w:t>
-      </w:r>
-      <w:proofErr w:type="spellEnd"/>
-      <w:r>
-        <w:t xml:space="preserve"> dataset with f-score of 0.96 and an accuracy of 97% </w:t>
-      </w:r>
-      <w:sdt>
-        <w:sdtPr>
-          <w:rPr>
-            <w:color w:val="000000"/>
-          </w:rPr>
-          <w:tag w:val="MENDELEY_CITATION_v3_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"/>
-          <w:id w:val="-711033283"/>
-          <w:placeholder>
-            <w:docPart w:val="DefaultPlaceholder_-1854013440"/>
-          </w:placeholder>
-        </w:sdtPr>
-        <w:sdtContent>
-          <w:r>
-            <w:rPr>
-              <w:color w:val="000000"/>
-            </w:rPr>
-            <w:t>(Mathur et al., 2021)</w:t>
-          </w:r>
-        </w:sdtContent>
-      </w:sdt>
-      <w:r>
-        <w:t xml:space="preserve">. However, undetected malware is extremely malicious and destructive, while on the other hand false positives are irritating for the user. For this reason, it is important to explore ways to further enhance model performance. </w:t>
+      <w:pPr>
+        <w:pStyle w:val="Heading2"/>
+      </w:pPr>
+      <w:r>
+        <w:t>Predictive modeling</w:t>
       </w:r>
     </w:p>
     <w:p>
       <w:r>
-        <w:t xml:space="preserve">We will first validate the results from Mathur (2021) using their most successful algorithms, namely, random forest and k-nearest neighbors. We will also train a logistic regression model as an additional baseline. Then, we will explore using neural networks and ensemble stacking </w:t>
-      </w:r>
-      <w:proofErr w:type="gramStart"/>
-      <w:r>
-        <w:t>in an attempt to</w:t>
-      </w:r>
-      <w:proofErr w:type="gramEnd"/>
-      <w:r>
-        <w:t xml:space="preserve"> improve established performance.</w:t>
+        <w:t xml:space="preserve">Previous research has shown that random </w:t>
+      </w:r>
+      <w:r>
+        <w:t>forests</w:t>
+      </w:r>
+      <w:r>
+        <w:t xml:space="preserve"> </w:t>
+      </w:r>
+      <w:r>
+        <w:t>and other supervised algorithms are successful at detecting malware using application permissions. We note that</w:t>
+      </w:r>
+      <w:r>
+        <w:t xml:space="preserve"> undetected malware </w:t>
+      </w:r>
+      <w:r>
+        <w:t>(false negative/</w:t>
+      </w:r>
+      <w:r>
+        <w:t>T</w:t>
+      </w:r>
+      <w:r>
+        <w:t xml:space="preserve">ype 2 error) </w:t>
+      </w:r>
+      <w:r>
+        <w:t>is destructive</w:t>
+      </w:r>
+      <w:r>
+        <w:t xml:space="preserve"> since it leaves the user vulnerable</w:t>
+      </w:r>
+      <w:r>
+        <w:t>, while on the other hand false positives</w:t>
+      </w:r>
+      <w:r>
+        <w:t xml:space="preserve"> (</w:t>
+      </w:r>
+      <w:r>
+        <w:t>T</w:t>
+      </w:r>
+      <w:r>
+        <w:t xml:space="preserve">ype 1 error) </w:t>
+      </w:r>
+      <w:r>
+        <w:t xml:space="preserve">is </w:t>
+      </w:r>
+      <w:r>
+        <w:t xml:space="preserve">irritating for the user. </w:t>
+      </w:r>
+      <w:r>
+        <w:t xml:space="preserve">While Type 2 error may be more severe in this context, </w:t>
+      </w:r>
+      <w:r>
+        <w:t xml:space="preserve">we believe that it is </w:t>
+      </w:r>
+      <w:r>
+        <w:t xml:space="preserve">important to explore ways to further enhance </w:t>
+      </w:r>
+      <w:r>
+        <w:t>predictive ability overall</w:t>
+      </w:r>
+      <w:r>
+        <w:t>.</w:t>
+      </w:r>
+      <w:r>
+        <w:t xml:space="preserve"> Thus, w</w:t>
+      </w:r>
+      <w:r>
+        <w:t xml:space="preserve">e will first validate the results from Mathur (2021) using their most successful algorithms, namely, random forest and k-nearest neighbors. We will also train a logistic regression model as an additional baseline. Then, </w:t>
+      </w:r>
+      <w:r>
+        <w:t xml:space="preserve">as an attempt to improve established performance, </w:t>
+      </w:r>
+      <w:r>
+        <w:t>we will exp</w:t>
+      </w:r>
+      <w:r>
+        <w:t xml:space="preserve">eriment with </w:t>
+      </w:r>
+      <w:r>
+        <w:t xml:space="preserve">using </w:t>
+      </w:r>
+      <w:r>
+        <w:t xml:space="preserve">deep </w:t>
+      </w:r>
+      <w:r>
+        <w:t>neural networks and ensemble stacking</w:t>
+      </w:r>
+      <w:r>
+        <w:t>.</w:t>
       </w:r>
     </w:p>
     <w:p>
@@ -383,6 +665,7 @@
         </w:rPr>
       </w:pPr>
       <w:r>
+        <w:lastRenderedPageBreak/>
         <w:t xml:space="preserve">In model stacking, an algorithm is used to combine the strengths of several other high performing models into a </w:t>
       </w:r>
       <w:r>
@@ -468,6 +751,12 @@
         </w:rPr>
         <w:t xml:space="preserve"> the Universal Approximation Theorem for neural networks state that there exists a neural network such that any well behaved function can be approximated with arbitrarily low error</w:t>
       </w:r>
+      <w:r>
+        <w:rPr>
+          <w:color w:val="000000"/>
+        </w:rPr>
+        <w:t xml:space="preserve"> </w:t>
+      </w:r>
       <w:sdt>
         <w:sdtPr>
           <w:rPr>
@@ -484,12 +773,6 @@
             <w:rPr>
               <w:color w:val="000000"/>
             </w:rPr>
-            <w:t xml:space="preserve"> </w:t>
-          </w:r>
-          <w:r>
-            <w:rPr>
-              <w:color w:val="000000"/>
-            </w:rPr>
             <w:t>(Goodfellow et al., 2016)</w:t>
           </w:r>
         </w:sdtContent>
@@ -498,27 +781,315 @@
         <w:rPr>
           <w:color w:val="000000"/>
         </w:rPr>
-        <w:t>. This method is appropriate for this project since the data size is reasonably large (~30,000 observations) and has not yet been applied in the literature on a similar problem.</w:t>
+        <w:t xml:space="preserve">. This method is appropriate for this project since the data size is reasonably large (~30,000 observations) and has not yet been applied in the literature on </w:t>
+      </w:r>
+      <w:r>
+        <w:rPr>
+          <w:color w:val="000000"/>
+        </w:rPr>
+        <w:t>NATICUS</w:t>
+      </w:r>
+      <w:r>
+        <w:rPr>
+          <w:color w:val="000000"/>
+        </w:rPr>
+        <w:t>.</w:t>
       </w:r>
     </w:p>
-    <w:p/>
-    <w:p/>
-    <w:p/>
     <w:p>
       <w:pPr>
-        <w:rPr>
-          <w:i/>
-          <w:iCs/>
-        </w:rPr>
-      </w:pPr>
-      <w:r>
-        <w:rPr>
-          <w:i/>
-          <w:iCs/>
-        </w:rPr>
-        <w:t>Based on your reading of existing literature, what results would you anticipate for your project? Justify your prediction, referencing existing results.</w:t>
+        <w:pStyle w:val="Heading1"/>
+      </w:pPr>
+      <w:r>
+        <w:t>Expected Results</w:t>
       </w:r>
     </w:p>
+    <w:p>
+      <w:r>
+        <w:t>Given the past success of permissions-based malware detection using supervised learning, we would expect that our models also perform at least as well</w:t>
+      </w:r>
+      <w:r>
+        <w:t xml:space="preserve"> </w:t>
+      </w:r>
+      <w:sdt>
+        <w:sdtPr>
+          <w:rPr>
+            <w:color w:val="000000"/>
+          </w:rPr>
+          <w:tag w:val="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"/>
+          <w:id w:val="-462506401"/>
+          <w:placeholder>
+            <w:docPart w:val="DefaultPlaceholder_-1854013440"/>
+          </w:placeholder>
+        </w:sdtPr>
+        <w:sdtContent>
+          <w:r>
+            <w:rPr>
+              <w:color w:val="000000"/>
+            </w:rPr>
+            <w:t>(Akbar et al., 2022; Mathur et al., 2021)</w:t>
+          </w:r>
+        </w:sdtContent>
+      </w:sdt>
+      <w:r>
+        <w:t xml:space="preserve">. However, given the severity of undetected malware, our project explores the possibility of further increasing predictive performance using deep learning and ensemble stacking. </w:t>
+      </w:r>
+    </w:p>
+    <w:p>
+      <w:pPr>
+        <w:pStyle w:val="Heading1"/>
+      </w:pPr>
+      <w:r>
+        <w:t>References</w:t>
+      </w:r>
+    </w:p>
+    <w:sdt>
+      <w:sdtPr>
+        <w:tag w:val="MENDELEY_BIBLIOGRAPHY"/>
+        <w:id w:val="932243264"/>
+        <w:placeholder>
+          <w:docPart w:val="DefaultPlaceholder_-1854013440"/>
+        </w:placeholder>
+      </w:sdtPr>
+      <w:sdtContent>
+        <w:p>
+          <w:pPr>
+            <w:autoSpaceDE w:val="0"/>
+            <w:autoSpaceDN w:val="0"/>
+            <w:ind w:hanging="480"/>
+            <w:divId w:val="1713193988"/>
+            <w:rPr>
+              <w:rFonts w:eastAsia="Times New Roman"/>
+              <w:kern w:val="0"/>
+              <w:szCs w:val="24"/>
+              <w14:ligatures w14:val="none"/>
+            </w:rPr>
+          </w:pPr>
+          <w:r>
+            <w:rPr>
+              <w:rFonts w:eastAsia="Times New Roman"/>
+            </w:rPr>
+            <w:t xml:space="preserve">Akbar, F., Hussain, M., Mumtaz, R., Riaz, Q., Wahab, A. W. A., &amp; Jung, K. H. (2022). Permissions-Based Detection of Android Malware Using Machine Learning. </w:t>
+          </w:r>
+          <w:r>
+            <w:rPr>
+              <w:rFonts w:eastAsia="Times New Roman"/>
+              <w:i/>
+              <w:iCs/>
+            </w:rPr>
+            <w:t>Symmetry</w:t>
+          </w:r>
+          <w:r>
+            <w:rPr>
+              <w:rFonts w:eastAsia="Times New Roman"/>
+            </w:rPr>
+            <w:t xml:space="preserve">, </w:t>
+          </w:r>
+          <w:r>
+            <w:rPr>
+              <w:rFonts w:eastAsia="Times New Roman"/>
+              <w:i/>
+              <w:iCs/>
+            </w:rPr>
+            <w:t>14</w:t>
+          </w:r>
+          <w:r>
+            <w:rPr>
+              <w:rFonts w:eastAsia="Times New Roman"/>
+            </w:rPr>
+            <w:t>(4). https://doi.org/10.3390/sym14040718</w:t>
+          </w:r>
+        </w:p>
+        <w:p>
+          <w:pPr>
+            <w:autoSpaceDE w:val="0"/>
+            <w:autoSpaceDN w:val="0"/>
+            <w:ind w:hanging="480"/>
+            <w:divId w:val="1695962624"/>
+            <w:rPr>
+              <w:rFonts w:eastAsia="Times New Roman"/>
+            </w:rPr>
+          </w:pPr>
+          <w:r>
+            <w:rPr>
+              <w:rFonts w:eastAsia="Times New Roman"/>
+            </w:rPr>
+            <w:t xml:space="preserve">Goodfellow, I., Bengio, Y., &amp; Courville, A. (2016). </w:t>
+          </w:r>
+          <w:r>
+            <w:rPr>
+              <w:rFonts w:eastAsia="Times New Roman"/>
+              <w:i/>
+              <w:iCs/>
+            </w:rPr>
+            <w:t>Deep Learning</w:t>
+          </w:r>
+          <w:r>
+            <w:rPr>
+              <w:rFonts w:eastAsia="Times New Roman"/>
+            </w:rPr>
+            <w:t>.</w:t>
+          </w:r>
+        </w:p>
+        <w:p>
+          <w:pPr>
+            <w:autoSpaceDE w:val="0"/>
+            <w:autoSpaceDN w:val="0"/>
+            <w:ind w:hanging="480"/>
+            <w:divId w:val="1700735980"/>
+            <w:rPr>
+              <w:rFonts w:eastAsia="Times New Roman"/>
+            </w:rPr>
+          </w:pPr>
+          <w:r>
+            <w:rPr>
+              <w:rFonts w:eastAsia="Times New Roman"/>
+            </w:rPr>
+            <w:t xml:space="preserve">Hastie, T., </w:t>
+          </w:r>
+          <w:proofErr w:type="spellStart"/>
+          <w:r>
+            <w:rPr>
+              <w:rFonts w:eastAsia="Times New Roman"/>
+            </w:rPr>
+            <w:t>Tibshirani</w:t>
+          </w:r>
+          <w:proofErr w:type="spellEnd"/>
+          <w:r>
+            <w:rPr>
+              <w:rFonts w:eastAsia="Times New Roman"/>
+            </w:rPr>
+            <w:t xml:space="preserve">, R., &amp; Friedman, J. (2008). </w:t>
+          </w:r>
+          <w:r>
+            <w:rPr>
+              <w:rFonts w:eastAsia="Times New Roman"/>
+              <w:i/>
+              <w:iCs/>
+            </w:rPr>
+            <w:t>The Elements of Statistical Learning Data Mining, Inference, and Prediction</w:t>
+          </w:r>
+          <w:r>
+            <w:rPr>
+              <w:rFonts w:eastAsia="Times New Roman"/>
+            </w:rPr>
+            <w:t>.</w:t>
+          </w:r>
+        </w:p>
+        <w:p>
+          <w:pPr>
+            <w:autoSpaceDE w:val="0"/>
+            <w:autoSpaceDN w:val="0"/>
+            <w:ind w:hanging="480"/>
+            <w:divId w:val="548809827"/>
+            <w:rPr>
+              <w:rFonts w:eastAsia="Times New Roman"/>
+            </w:rPr>
+          </w:pPr>
+          <w:r>
+            <w:rPr>
+              <w:rFonts w:eastAsia="Times New Roman"/>
+            </w:rPr>
+            <w:t xml:space="preserve">Mathur, A. (2022). </w:t>
+          </w:r>
+          <w:proofErr w:type="spellStart"/>
+          <w:r>
+            <w:rPr>
+              <w:rFonts w:eastAsia="Times New Roman"/>
+            </w:rPr>
+            <w:t>NATICUSdroid</w:t>
+          </w:r>
+          <w:proofErr w:type="spellEnd"/>
+          <w:r>
+            <w:rPr>
+              <w:rFonts w:eastAsia="Times New Roman"/>
+            </w:rPr>
+            <w:t xml:space="preserve"> (Android Permissions) Dataset. In </w:t>
+          </w:r>
+          <w:r>
+            <w:rPr>
+              <w:rFonts w:eastAsia="Times New Roman"/>
+              <w:i/>
+              <w:iCs/>
+            </w:rPr>
+            <w:t>UCI Machine Learning Repository</w:t>
+          </w:r>
+          <w:r>
+            <w:rPr>
+              <w:rFonts w:eastAsia="Times New Roman"/>
+            </w:rPr>
+            <w:t>. https://doi.org/https://doi.org/10.24432/C5FS64</w:t>
+          </w:r>
+        </w:p>
+        <w:p>
+          <w:pPr>
+            <w:autoSpaceDE w:val="0"/>
+            <w:autoSpaceDN w:val="0"/>
+            <w:ind w:hanging="480"/>
+            <w:divId w:val="1519467942"/>
+            <w:rPr>
+              <w:rFonts w:eastAsia="Times New Roman"/>
+            </w:rPr>
+          </w:pPr>
+          <w:r>
+            <w:rPr>
+              <w:rFonts w:eastAsia="Times New Roman"/>
+            </w:rPr>
+            <w:t xml:space="preserve">Mathur, A., Podila, L. M., Kulkarni, K., Niyaz, Q., &amp; Javaid, A. Y. (2021). </w:t>
+          </w:r>
+          <w:proofErr w:type="spellStart"/>
+          <w:r>
+            <w:rPr>
+              <w:rFonts w:eastAsia="Times New Roman"/>
+            </w:rPr>
+            <w:t>NATICUSdroid</w:t>
+          </w:r>
+          <w:proofErr w:type="spellEnd"/>
+          <w:r>
+            <w:rPr>
+              <w:rFonts w:eastAsia="Times New Roman"/>
+            </w:rPr>
+            <w:t xml:space="preserve">: A malware detection framework for Android using native and custom permissions. </w:t>
+          </w:r>
+          <w:r>
+            <w:rPr>
+              <w:rFonts w:eastAsia="Times New Roman"/>
+              <w:i/>
+              <w:iCs/>
+            </w:rPr>
+            <w:t>Journal of Information Security and Applications</w:t>
+          </w:r>
+          <w:r>
+            <w:rPr>
+              <w:rFonts w:eastAsia="Times New Roman"/>
+            </w:rPr>
+            <w:t xml:space="preserve">, </w:t>
+          </w:r>
+          <w:r>
+            <w:rPr>
+              <w:rFonts w:eastAsia="Times New Roman"/>
+              <w:i/>
+              <w:iCs/>
+            </w:rPr>
+            <w:t>58</w:t>
+          </w:r>
+          <w:r>
+            <w:rPr>
+              <w:rFonts w:eastAsia="Times New Roman"/>
+            </w:rPr>
+            <w:t>. https://doi.org/10.1016/j.jisa.2020.102696</w:t>
+          </w:r>
+        </w:p>
+        <w:p>
+          <w:r>
+            <w:rPr>
+              <w:rFonts w:eastAsia="Times New Roman"/>
+            </w:rPr>
+            <w:t> </w:t>
+          </w:r>
+        </w:p>
+      </w:sdtContent>
+    </w:sdt>
     <w:sectPr>
       <w:pgSz w:w="12240" w:h="15840"/>
       <w:pgMar w:top="1440" w:right="1440" w:bottom="1440" w:left="1440" w:header="720" w:footer="720" w:gutter="0"/>
@@ -1657,8 +2228,11 @@
   </w:compat>
   <w:rsids>
     <w:rsidRoot w:val="00687AA9"/>
+    <w:rsid w:val="00134021"/>
     <w:rsid w:val="00687AA9"/>
+    <w:rsid w:val="00735EF1"/>
     <w:rsid w:val="00A1157D"/>
+    <w:rsid w:val="00FE4F66"/>
   </w:rsids>
   <m:mathPr>
     <m:mathFont m:val="Cambria Math"/>
@@ -2439,7 +3013,7 @@
     <we:reference id="wa104382081" version="1.55.1.0" store="" storeType="OMEX"/>
   </we:alternateReferences>
   <we:properties>
-    <we:property name="MENDELEY_CITATIONS" value="[{&quot;citationID&quot;:&quot;MENDELEY_CITATION_be5301de-2483-4003-b485-ac672a729d7e&quot;,&quot;properties&quot;:{&quot;noteIndex&quot;:0},&quot;isEdited&quot;:false,&quot;manualOverride&quot;:{&quot;isManuallyOverridden&quot;:false,&quot;citeprocText&quot;:&quot;(Mathur et al., 2021)&quot;,&quot;manualOverrideText&quot;:&quot;&quot;},&quot;citationTag&quot;:&quot;MENDELEY_CITATION_v3_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&quot;,&quot;citationItems&quot;:[{&quot;id&quot;:&quot;5e248c38-2aa3-33f8-964c-79c989e20325&quot;,&quot;itemData&quot;:{&quot;type&quot;:&quot;article-journal&quot;,&quot;id&quot;:&quot;5e248c38-2aa3-33f8-964c-79c989e20325&quot;,&quot;title&quot;:&quot;NATICUSdroid: A malware detection framework for Android using native and custom permissions&quot;,&quot;author&quot;:[{&quot;family&quot;:&quot;Mathur&quot;,&quot;given&quot;:&quot;Akshay&quot;,&quot;parse-names&quot;:false,&quot;dropping-particle&quot;:&quot;&quot;,&quot;non-dropping-particle&quot;:&quot;&quot;},{&quot;family&quot;:&quot;Podila&quot;,&quot;given&quot;:&quot;Laxmi Mounika&quot;,&quot;parse-names&quot;:false,&quot;dropping-particle&quot;:&quot;&quot;,&quot;non-dropping-particle&quot;:&quot;&quot;},{&quot;family&quot;:&quot;Kulkarni&quot;,&quot;given&quot;:&quot;Keyur&quot;,&quot;parse-names&quot;:false,&quot;dropping-particle&quot;:&quot;&quot;,&quot;non-dropping-particle&quot;:&quot;&quot;},{&quot;family&quot;:&quot;Niyaz&quot;,&quot;given&quot;:&quot;Quamar&quot;,&quot;parse-names&quot;:false,&quot;dropping-particle&quot;:&quot;&quot;,&quot;non-dropping-particle&quot;:&quot;&quot;},{&quot;family&quot;:&quot;Javaid&quot;,&quot;given&quot;:&quot;Ahmad Y.&quot;,&quot;parse-names&quot;:false,&quot;dropping-particle&quot;:&quot;&quot;,&quot;non-dropping-particle&quot;:&quot;&quot;}],&quot;container-title&quot;:&quot;Journal of Information Security and Applications&quot;,&quot;DOI&quot;:&quot;10.1016/j.jisa.2020.102696&quot;,&quot;ISSN&quot;:&quot;22142126&quot;,&quot;issued&quot;:{&quot;date-parts&quot;:[[2021,5,1]]},&quot;abstract&quot;:&quot;The rapid growth of Android apps and its worldwide popularity in the smartphone market has made it an easy and accessible target for malware. In the past few years, the Android operating system (AOS) has been updated several times to fix various vulnerabilities. Unfortunately, malware apps have also upgraded and adapted to this evolution. The ever-increasing number of native AOS permissions and developers’ ability to create custom permissions provide plenty of options to gain control over devices and private data. Therefore, newly created permissions could be of great importance in detecting current malware. Previous popular works on malware detection used apps collected during 2010–2012 to propose malware detection and classification methods. A majority of permissions used in those apps are not as widely used or do not exist anymore. In this work, we present a novel malware detection framework for Android called NATICUSdroid, which investigates and classifies benign and malware using statistically selected native and custom Android permissions as features for various machine learning (ML) classifiers. We analyze declared permissions in more than 29,000 benign and malware collected during 2010–2019 to identify the most significant permissions based on the trend. Subsequently, we collect these identified permissions that include both the native and custom permissions. Finally, we use feature selection techniques and evaluate eight ML algorithms for NATICUSdroid to distinguish benign apps from malware. Experimental results show that the Random Forest classifier based model performed best with an accuracy of 97%, a false-positive rate of 3.32%, and an f-measure of 0.96.&quot;,&quot;publisher&quot;:&quot;Elsevier Ltd&quot;,&quot;volume&quot;:&quot;58&quot;,&quot;container-title-short&quot;:&quot;&quot;},&quot;isTemporary&quot;:false}]},{&quot;citationID&quot;:&quot;MENDELEY_CITATION_908da188-6a3b-4088-b527-16c2c93e9f26&quot;,&quot;properties&quot;:{&quot;noteIndex&quot;:0},&quot;isEdited&quot;:false,&quot;manualOverride&quot;:{&quot;isManuallyOverridden&quot;:false,&quot;citeprocText&quot;:&quot;(Mathur, 2022)&quot;,&quot;manualOverrideText&quot;:&quot;&quot;},&quot;citationTag&quot;:&quot;MENDELEY_CITATION_v3_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&quot;,&quot;citationItems&quot;:[{&quot;id&quot;:&quot;b005a481-2692-3fc0-9398-40a1a8729f4e&quot;,&quot;itemData&quot;:{&quot;type&quot;:&quot;article&quot;,&quot;id&quot;:&quot;b005a481-2692-3fc0-9398-40a1a8729f4e&quot;,&quot;title&quot;:&quot;NATICUSdroid (Android Permissions) Dataset&quot;,&quot;author&quot;:[{&quot;family&quot;:&quot;Mathur&quot;,&quot;given&quot;:&quot;Akshay&quot;,&quot;parse-names&quot;:false,&quot;dropping-particle&quot;:&quot;&quot;,&quot;non-dropping-particle&quot;:&quot;&quot;}],&quot;container-title&quot;:&quot;UCI Machine Learning Repository&quot;,&quot;DOI&quot;:&quot;https://doi.org/10.24432/C5FS64&quot;,&quot;issued&quot;:{&quot;date-parts&quot;:[[2022]]},&quot;container-title-short&quot;:&quot;&quot;},&quot;isTemporary&quot;:false}]},{&quot;citationID&quot;:&quot;MENDELEY_CITATION_09b96945-dff2-48ab-8193-ee5a81acfdc6&quot;,&quot;properties&quot;:{&quot;noteIndex&quot;:0},&quot;isEdited&quot;:false,&quot;manualOverride&quot;:{&quot;isManuallyOverridden&quot;:false,&quot;citeprocText&quot;:&quot;(Mathur et al., 2021)&quot;,&quot;manualOverrideText&quot;:&quot;&quot;},&quot;citationTag&quot;:&quot;MENDELEY_CITATION_v3_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&quot;,&quot;citationItems&quot;:[{&quot;id&quot;:&quot;5e248c38-2aa3-33f8-964c-79c989e20325&quot;,&quot;itemData&quot;:{&quot;type&quot;:&quot;article-journal&quot;,&quot;id&quot;:&quot;5e248c38-2aa3-33f8-964c-79c989e20325&quot;,&quot;title&quot;:&quot;NATICUSdroid: A malware detection framework for Android using native and custom permissions&quot;,&quot;author&quot;:[{&quot;family&quot;:&quot;Mathur&quot;,&quot;given&quot;:&quot;Akshay&quot;,&quot;parse-names&quot;:false,&quot;dropping-particle&quot;:&quot;&quot;,&quot;non-dropping-particle&quot;:&quot;&quot;},{&quot;family&quot;:&quot;Podila&quot;,&quot;given&quot;:&quot;Laxmi Mounika&quot;,&quot;parse-names&quot;:false,&quot;dropping-particle&quot;:&quot;&quot;,&quot;non-dropping-particle&quot;:&quot;&quot;},{&quot;family&quot;:&quot;Kulkarni&quot;,&quot;given&quot;:&quot;Keyur&quot;,&quot;parse-names&quot;:false,&quot;dropping-particle&quot;:&quot;&quot;,&quot;non-dropping-particle&quot;:&quot;&quot;},{&quot;family&quot;:&quot;Niyaz&quot;,&quot;given&quot;:&quot;Quamar&quot;,&quot;parse-names&quot;:false,&quot;dropping-particle&quot;:&quot;&quot;,&quot;non-dropping-particle&quot;:&quot;&quot;},{&quot;family&quot;:&quot;Javaid&quot;,&quot;given&quot;:&quot;Ahmad Y.&quot;,&quot;parse-names&quot;:false,&quot;dropping-particle&quot;:&quot;&quot;,&quot;non-dropping-particle&quot;:&quot;&quot;}],&quot;container-title&quot;:&quot;Journal of Information Security and Applications&quot;,&quot;DOI&quot;:&quot;10.1016/j.jisa.2020.102696&quot;,&quot;ISSN&quot;:&quot;22142126&quot;,&quot;issued&quot;:{&quot;date-parts&quot;:[[2021,5,1]]},&quot;abstract&quot;:&quot;The rapid growth of Android apps and its worldwide popularity in the smartphone market has made it an easy and accessible target for malware. In the past few years, the Android operating system (AOS) has been updated several times to fix various vulnerabilities. Unfortunately, malware apps have also upgraded and adapted to this evolution. The ever-increasing number of native AOS permissions and developers’ ability to create custom permissions provide plenty of options to gain control over devices and private data. Therefore, newly created permissions could be of great importance in detecting current malware. Previous popular works on malware detection used apps collected during 2010–2012 to propose malware detection and classification methods. A majority of permissions used in those apps are not as widely used or do not exist anymore. In this work, we present a novel malware detection framework for Android called NATICUSdroid, which investigates and classifies benign and malware using statistically selected native and custom Android permissions as features for various machine learning (ML) classifiers. We analyze declared permissions in more than 29,000 benign and malware collected during 2010–2019 to identify the most significant permissions based on the trend. Subsequently, we collect these identified permissions that include both the native and custom permissions. Finally, we use feature selection techniques and evaluate eight ML algorithms for NATICUSdroid to distinguish benign apps from malware. Experimental results show that the Random Forest classifier based model performed best with an accuracy of 97%, a false-positive rate of 3.32%, and an f-measure of 0.96.&quot;,&quot;publisher&quot;:&quot;Elsevier Ltd&quot;,&quot;volume&quot;:&quot;58&quot;,&quot;container-title-short&quot;:&quot;&quot;},&quot;isTemporary&quot;:false}]},{&quot;citationID&quot;:&quot;MENDELEY_CITATION_6efd542c-b6e1-4416-903b-127005295d55&quot;,&quot;properties&quot;:{&quot;noteIndex&quot;:0},&quot;isEdited&quot;:false,&quot;manualOverride&quot;:{&quot;isManuallyOverridden&quot;:false,&quot;citeprocText&quot;:&quot;(Hastie et al., 2008)&quot;,&quot;manualOverrideText&quot;:&quot;&quot;},&quot;citationTag&quot;:&quot;MENDELEY_CITATION_v3_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&quot;,&quot;citationItems&quot;:[{&quot;id&quot;:&quot;37b2a1ab-5e0a-3056-8429-0cd146476c7a&quot;,&quot;itemData&quot;:{&quot;type&quot;:&quot;book&quot;,&quot;id&quot;:&quot;37b2a1ab-5e0a-3056-8429-0cd146476c7a&quot;,&quot;title&quot;:&quot;The Elements of Statistical Learning Data Mining, Inference, and Prediction&quot;,&quot;author&quot;:[{&quot;family&quot;:&quot;Hastie&quot;,&quot;given&quot;:&quot;Trevor&quot;,&quot;parse-names&quot;:false,&quot;dropping-particle&quot;:&quot;&quot;,&quot;non-dropping-particle&quot;:&quot;&quot;},{&quot;family&quot;:&quot;Tibshirani&quot;,&quot;given&quot;:&quot;Robert&quot;,&quot;parse-names&quot;:false,&quot;dropping-particle&quot;:&quot;&quot;,&quot;non-dropping-particle&quot;:&quot;&quot;},{&quot;family&quot;:&quot;Friedman&quot;,&quot;given&quot;:&quot;Jerome&quot;,&quot;parse-names&quot;:false,&quot;dropping-particle&quot;:&quot;&quot;,&quot;non-dropping-particle&quot;:&quot;&quot;}],&quot;issued&quot;:{&quot;date-parts&quot;:[[2008]]},&quot;container-title-short&quot;:&quot;&quot;},&quot;isTemporary&quot;:false}]},{&quot;citationID&quot;:&quot;MENDELEY_CITATION_7092db0d-fd59-4bda-a05c-d7747cc808ae&quot;,&quot;properties&quot;:{&quot;noteIndex&quot;:0},&quot;isEdited&quot;:false,&quot;manualOverride&quot;:{&quot;isManuallyOverridden&quot;:false,&quot;citeprocText&quot;:&quot;(Mathur et al., 2021)&quot;,&quot;manualOverrideText&quot;:&quot;&quot;},&quot;citationTag&quot;:&quot;MENDELEY_CITATION_v3_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&quot;,&quot;citationItems&quot;:[{&quot;id&quot;:&quot;5e248c38-2aa3-33f8-964c-79c989e20325&quot;,&quot;itemData&quot;:{&quot;type&quot;:&quot;article-journal&quot;,&quot;id&quot;:&quot;5e248c38-2aa3-33f8-964c-79c989e20325&quot;,&quot;title&quot;:&quot;NATICUSdroid: A malware detection framework for Android using native and custom permissions&quot;,&quot;author&quot;:[{&quot;family&quot;:&quot;Mathur&quot;,&quot;given&quot;:&quot;Akshay&quot;,&quot;parse-names&quot;:false,&quot;dropping-particle&quot;:&quot;&quot;,&quot;non-dropping-particle&quot;:&quot;&quot;},{&quot;family&quot;:&quot;Podila&quot;,&quot;given&quot;:&quot;Laxmi Mounika&quot;,&quot;parse-names&quot;:false,&quot;dropping-particle&quot;:&quot;&quot;,&quot;non-dropping-particle&quot;:&quot;&quot;},{&quot;family&quot;:&quot;Kulkarni&quot;,&quot;given&quot;:&quot;Keyur&quot;,&quot;parse-names&quot;:false,&quot;dropping-particle&quot;:&quot;&quot;,&quot;non-dropping-particle&quot;:&quot;&quot;},{&quot;family&quot;:&quot;Niyaz&quot;,&quot;given&quot;:&quot;Quamar&quot;,&quot;parse-names&quot;:false,&quot;dropping-particle&quot;:&quot;&quot;,&quot;non-dropping-particle&quot;:&quot;&quot;},{&quot;family&quot;:&quot;Javaid&quot;,&quot;given&quot;:&quot;Ahmad Y.&quot;,&quot;parse-names&quot;:false,&quot;dropping-particle&quot;:&quot;&quot;,&quot;non-dropping-particle&quot;:&quot;&quot;}],&quot;container-title&quot;:&quot;Journal of Information Security and Applications&quot;,&quot;DOI&quot;:&quot;10.1016/j.jisa.2020.102696&quot;,&quot;ISSN&quot;:&quot;22142126&quot;,&quot;issued&quot;:{&quot;date-parts&quot;:[[2021,5,1]]},&quot;abstract&quot;:&quot;The rapid growth of Android apps and its worldwide popularity in the smartphone market has made it an easy and accessible target for malware. In the past few years, the Android operating system (AOS) has been updated several times to fix various vulnerabilities. Unfortunately, malware apps have also upgraded and adapted to this evolution. The ever-increasing number of native AOS permissions and developers’ ability to create custom permissions provide plenty of options to gain control over devices and private data. Therefore, newly created permissions could be of great importance in detecting current malware. Previous popular works on malware detection used apps collected during 2010–2012 to propose malware detection and classification methods. A majority of permissions used in those apps are not as widely used or do not exist anymore. In this work, we present a novel malware detection framework for Android called NATICUSdroid, which investigates and classifies benign and malware using statistically selected native and custom Android permissions as features for various machine learning (ML) classifiers. We analyze declared permissions in more than 29,000 benign and malware collected during 2010–2019 to identify the most significant permissions based on the trend. Subsequently, we collect these identified permissions that include both the native and custom permissions. Finally, we use feature selection techniques and evaluate eight ML algorithms for NATICUSdroid to distinguish benign apps from malware. Experimental results show that the Random Forest classifier based model performed best with an accuracy of 97%, a false-positive rate of 3.32%, and an f-measure of 0.96.&quot;,&quot;publisher&quot;:&quot;Elsevier Ltd&quot;,&quot;volume&quot;:&quot;58&quot;,&quot;container-title-short&quot;:&quot;&quot;},&quot;isTemporary&quot;:false}]},{&quot;citationID&quot;:&quot;MENDELEY_CITATION_7334f8f6-5cac-4e1a-864a-875890d35ab9&quot;,&quot;properties&quot;:{&quot;noteIndex&quot;:0},&quot;isEdited&quot;:false,&quot;manualOverride&quot;:{&quot;isManuallyOverridden&quot;:false,&quot;citeprocText&quot;:&quot;(Hastie et al., 2008)&quot;,&quot;manualOverrideText&quot;:&quot;&quot;},&quot;citationTag&quot;:&quot;MENDELEY_CITATION_v3_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&quot;,&quot;citationItems&quot;:[{&quot;id&quot;:&quot;37b2a1ab-5e0a-3056-8429-0cd146476c7a&quot;,&quot;itemData&quot;:{&quot;type&quot;:&quot;book&quot;,&quot;id&quot;:&quot;37b2a1ab-5e0a-3056-8429-0cd146476c7a&quot;,&quot;title&quot;:&quot;The Elements of Statistical Learning Data Mining, Inference, and Prediction&quot;,&quot;author&quot;:[{&quot;family&quot;:&quot;Hastie&quot;,&quot;given&quot;:&quot;Trevor&quot;,&quot;parse-names&quot;:false,&quot;dropping-particle&quot;:&quot;&quot;,&quot;non-dropping-particle&quot;:&quot;&quot;},{&quot;family&quot;:&quot;Tibshirani&quot;,&quot;given&quot;:&quot;Robert&quot;,&quot;parse-names&quot;:false,&quot;dropping-particle&quot;:&quot;&quot;,&quot;non-dropping-particle&quot;:&quot;&quot;},{&quot;family&quot;:&quot;Friedman&quot;,&quot;given&quot;:&quot;Jerome&quot;,&quot;parse-names&quot;:false,&quot;dropping-particle&quot;:&quot;&quot;,&quot;non-dropping-particle&quot;:&quot;&quot;}],&quot;issued&quot;:{&quot;date-parts&quot;:[[2008]]},&quot;container-title-short&quot;:&quot;&quot;},&quot;isTemporary&quot;:false}]},{&quot;citationID&quot;:&quot;MENDELEY_CITATION_6b46c1d0-4003-432d-83e5-7281c30286d0&quot;,&quot;properties&quot;:{&quot;noteIndex&quot;:0},&quot;isEdited&quot;:false,&quot;manualOverride&quot;:{&quot;isManuallyOverridden&quot;:false,&quot;citeprocText&quot;:&quot;(Goodfellow et al., 2016)&quot;,&quot;manualOverrideText&quot;:&quot;&quot;},&quot;citationTag&quot;:&quot;MENDELEY_CITATION_v3_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&quot;,&quot;citationItems&quot;:[{&quot;id&quot;:&quot;4812346c-842c-3168-8b4c-9b4537595b16&quot;,&quot;itemData&quot;:{&quot;type&quot;:&quot;report&quot;,&quot;id&quot;:&quot;4812346c-842c-3168-8b4c-9b4537595b16&quot;,&quot;title&quot;:&quot;Deep Learning&quot;,&quot;author&quot;:[{&quot;family&quot;:&quot;Goodfellow&quot;,&quot;given&quot;:&quot;Ian&quot;,&quot;parse-names&quot;:false,&quot;dropping-particle&quot;:&quot;&quot;,&quot;non-dropping-particle&quot;:&quot;&quot;},{&quot;family&quot;:&quot;Bengio&quot;,&quot;given&quot;:&quot;Yoshua&quot;,&quot;parse-names&quot;:false,&quot;dropping-particle&quot;:&quot;&quot;,&quot;non-dropping-particle&quot;:&quot;&quot;},{&quot;family&quot;:&quot;Courville&quot;,&quot;given&quot;:&quot;Aaron&quot;,&quot;parse-names&quot;:false,&quot;dropping-particle&quot;:&quot;&quot;,&quot;non-dropping-particle&quot;:&quot;&quot;}],&quot;issued&quot;:{&quot;date-parts&quot;:[[2016]]},&quot;container-title-short&quot;:&quot;&quot;},&quot;isTemporary&quot;:false}]}]"/>
+    <we:property name="MENDELEY_CITATIONS" value="[{&quot;citationID&quot;:&quot;MENDELEY_CITATION_be5301de-2483-4003-b485-ac672a729d7e&quot;,&quot;properties&quot;:{&quot;noteIndex&quot;:0},&quot;isEdited&quot;:false,&quot;manualOverride&quot;:{&quot;isManuallyOverridden&quot;:false,&quot;citeprocText&quot;:&quot;(Mathur et al., 2021)&quot;,&quot;manualOverrideText&quot;:&quot;&quot;},&quot;citationTag&quot;:&quot;MENDELEY_CITATION_v3_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&quot;,&quot;citationItems&quot;:[{&quot;id&quot;:&quot;5e248c38-2aa3-33f8-964c-79c989e20325&quot;,&quot;itemData&quot;:{&quot;type&quot;:&quot;article-journal&quot;,&quot;id&quot;:&quot;5e248c38-2aa3-33f8-964c-79c989e20325&quot;,&quot;title&quot;:&quot;NATICUSdroid: A malware detection framework for Android using native and custom permissions&quot;,&quot;author&quot;:[{&quot;family&quot;:&quot;Mathur&quot;,&quot;given&quot;:&quot;Akshay&quot;,&quot;parse-names&quot;:false,&quot;dropping-particle&quot;:&quot;&quot;,&quot;non-dropping-particle&quot;:&quot;&quot;},{&quot;family&quot;:&quot;Podila&quot;,&quot;given&quot;:&quot;Laxmi Mounika&quot;,&quot;parse-names&quot;:false,&quot;dropping-particle&quot;:&quot;&quot;,&quot;non-dropping-particle&quot;:&quot;&quot;},{&quot;family&quot;:&quot;Kulkarni&quot;,&quot;given&quot;:&quot;Keyur&quot;,&quot;parse-names&quot;:false,&quot;dropping-particle&quot;:&quot;&quot;,&quot;non-dropping-particle&quot;:&quot;&quot;},{&quot;family&quot;:&quot;Niyaz&quot;,&quot;given&quot;:&quot;Quamar&quot;,&quot;parse-names&quot;:false,&quot;dropping-particle&quot;:&quot;&quot;,&quot;non-dropping-particle&quot;:&quot;&quot;},{&quot;family&quot;:&quot;Javaid&quot;,&quot;given&quot;:&quot;Ahmad Y.&quot;,&quot;parse-names&quot;:false,&quot;dropping-particle&quot;:&quot;&quot;,&quot;non-dropping-particle&quot;:&quot;&quot;}],&quot;container-title&quot;:&quot;Journal of Information Security and Applications&quot;,&quot;DOI&quot;:&quot;10.1016/j.jisa.2020.102696&quot;,&quot;ISSN&quot;:&quot;22142126&quot;,&quot;issued&quot;:{&quot;date-parts&quot;:[[2021,5,1]]},&quot;abstract&quot;:&quot;The rapid growth of Android apps and its worldwide popularity in the smartphone market has made it an easy and accessible target for malware. In the past few years, the Android operating system (AOS) has been updated several times to fix various vulnerabilities. Unfortunately, malware apps have also upgraded and adapted to this evolution. The ever-increasing number of native AOS permissions and developers’ ability to create custom permissions provide plenty of options to gain control over devices and private data. Therefore, newly created permissions could be of great importance in detecting current malware. Previous popular works on malware detection used apps collected during 2010–2012 to propose malware detection and classification methods. A majority of permissions used in those apps are not as widely used or do not exist anymore. In this work, we present a novel malware detection framework for Android called NATICUSdroid, which investigates and classifies benign and malware using statistically selected native and custom Android permissions as features for various machine learning (ML) classifiers. We analyze declared permissions in more than 29,000 benign and malware collected during 2010–2019 to identify the most significant permissions based on the trend. Subsequently, we collect these identified permissions that include both the native and custom permissions. Finally, we use feature selection techniques and evaluate eight ML algorithms for NATICUSdroid to distinguish benign apps from malware. Experimental results show that the Random Forest classifier based model performed best with an accuracy of 97%, a false-positive rate of 3.32%, and an f-measure of 0.96.&quot;,&quot;publisher&quot;:&quot;Elsevier Ltd&quot;,&quot;volume&quot;:&quot;58&quot;,&quot;container-title-short&quot;:&quot;&quot;},&quot;isTemporary&quot;:false}]},{&quot;citationID&quot;:&quot;MENDELEY_CITATION_e6a25720-b579-4910-80da-1756a001af00&quot;,&quot;properties&quot;:{&quot;noteIndex&quot;:0},&quot;isEdited&quot;:false,&quot;manualOverride&quot;:{&quot;isManuallyOverridden&quot;:false,&quot;citeprocText&quot;:&quot;(Akbar et al., 2022)&quot;,&quot;manualOverrideText&quot;:&quot;&quot;},&quot;citationTag&quot;:&quot;MENDELEY_CITATION_v3_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&quot;,&quot;citationItems&quot;:[{&quot;id&quot;:&quot;5574ee4e-67c1-3ee9-a182-a23523861fbd&quot;,&quot;itemData&quot;:{&quot;type&quot;:&quot;article-journal&quot;,&quot;id&quot;:&quot;5574ee4e-67c1-3ee9-a182-a23523861fbd&quot;,&quot;title&quot;:&quot;Permissions-Based Detection of Android Malware Using Machine Learning&quot;,&quot;author&quot;:[{&quot;family&quot;:&quot;Akbar&quot;,&quot;given&quot;:&quot;Fahad&quot;,&quot;parse-names&quot;:false,&quot;dropping-particle&quot;:&quot;&quot;,&quot;non-dropping-particle&quot;:&quot;&quot;},{&quot;family&quot;:&quot;Hussain&quot;,&quot;given&quot;:&quot;Mehdi&quot;,&quot;parse-names&quot;:false,&quot;dropping-particle&quot;:&quot;&quot;,&quot;non-dropping-particle&quot;:&quot;&quot;},{&quot;family&quot;:&quot;Mumtaz&quot;,&quot;given&quot;:&quot;Rafia&quot;,&quot;parse-names&quot;:false,&quot;dropping-particle&quot;:&quot;&quot;,&quot;non-dropping-particle&quot;:&quot;&quot;},{&quot;family&quot;:&quot;Riaz&quot;,&quot;given&quot;:&quot;Qaiser&quot;,&quot;parse-names&quot;:false,&quot;dropping-particle&quot;:&quot;&quot;,&quot;non-dropping-particle&quot;:&quot;&quot;},{&quot;family&quot;:&quot;Wahab&quot;,&quot;given&quot;:&quot;Ainuddin Wahid Abdul&quot;,&quot;parse-names&quot;:false,&quot;dropping-particle&quot;:&quot;&quot;,&quot;non-dropping-particle&quot;:&quot;&quot;},{&quot;family&quot;:&quot;Jung&quot;,&quot;given&quot;:&quot;Ki Hyun&quot;,&quot;parse-names&quot;:false,&quot;dropping-particle&quot;:&quot;&quot;,&quot;non-dropping-particle&quot;:&quot;&quot;}],&quot;container-title&quot;:&quot;Symmetry&quot;,&quot;container-title-short&quot;:&quot;Symmetry (Basel)&quot;,&quot;DOI&quot;:&quot;10.3390/sym14040718&quot;,&quot;ISSN&quot;:&quot;20738994&quot;,&quot;issued&quot;:{&quot;date-parts&quot;:[[2022,4,1]]},&quot;abstract&quot;:&quot;Malware applications (Apps) targeting mobile devices are widespread, and compromise the sensitive and private information stored on the devices. This is due to the asymmetry between informative permissions and irrelevant and redundant permissions for benign Apps. It also depends on the characteristics of the Android platform, such as adopting an open-source policy, supporting unofficial App stores, and the great tolerance for App verification; therefore the Android platform is destined to face such malicious intrusions. In this paper, we propose a permissions-based malware detection system (PerDRaML) that determines the App’s maliciousness based on the usage of suspicious permissions. The system uses a multi-level based methodology; we first extract and identify the significant features such as permissions, smali sizes, and permission rates from a manually collected dataset of 10,000 applications. Further, we employ various machine learning models to categorize the Apps into their malicious or benign categories. Through extensive experimentations, the proposed method successfully identifies the 5× most significant features to predict malicious Apps. The proposed method outperformed the existing techniques by achieving high accuracies of malware detection i.e., 89.7% with Support Vector Machine, 89.96% with Random Forest, 86.25% with Rotation Forest, and 89.52% with Naïve Bayes models. Moreover, the proposed method optimized up to ~77% of the feature set as compared to the recent approaches, while improving the evaluation metrics such as precision, sensitivity, accuracy, and F-measure. The experimental results show that the proposed system provides a high level of symmetry between irrelevant permissions and malware Apps. Further, the proposed system is promising and may provide a low-cost alternative for Android malware detection for malicious or repackaged Apps.&quot;,&quot;publisher&quot;:&quot;MDPI&quot;,&quot;issue&quot;:&quot;4&quot;,&quot;volume&quot;:&quot;14&quot;},&quot;isTemporary&quot;:false}]},{&quot;citationID&quot;:&quot;MENDELEY_CITATION_908da188-6a3b-4088-b527-16c2c93e9f26&quot;,&quot;properties&quot;:{&quot;noteIndex&quot;:0},&quot;isEdited&quot;:false,&quot;manualOverride&quot;:{&quot;isManuallyOverridden&quot;:false,&quot;citeprocText&quot;:&quot;(Mathur, 2022)&quot;,&quot;manualOverrideText&quot;:&quot;&quot;},&quot;citationTag&quot;:&quot;MENDELEY_CITATION_v3_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&quot;,&quot;citationItems&quot;:[{&quot;id&quot;:&quot;b005a481-2692-3fc0-9398-40a1a8729f4e&quot;,&quot;itemData&quot;:{&quot;type&quot;:&quot;article&quot;,&quot;id&quot;:&quot;b005a481-2692-3fc0-9398-40a1a8729f4e&quot;,&quot;title&quot;:&quot;NATICUSdroid (Android Permissions) Dataset&quot;,&quot;author&quot;:[{&quot;family&quot;:&quot;Mathur&quot;,&quot;given&quot;:&quot;Akshay&quot;,&quot;parse-names&quot;:false,&quot;dropping-particle&quot;:&quot;&quot;,&quot;non-dropping-particle&quot;:&quot;&quot;}],&quot;container-title&quot;:&quot;UCI Machine Learning Repository&quot;,&quot;DOI&quot;:&quot;https://doi.org/10.24432/C5FS64&quot;,&quot;issued&quot;:{&quot;date-parts&quot;:[[2022]]},&quot;container-title-short&quot;:&quot;&quot;},&quot;isTemporary&quot;:false}]},{&quot;citationID&quot;:&quot;MENDELEY_CITATION_09b96945-dff2-48ab-8193-ee5a81acfdc6&quot;,&quot;properties&quot;:{&quot;noteIndex&quot;:0},&quot;isEdited&quot;:false,&quot;manualOverride&quot;:{&quot;isManuallyOverridden&quot;:false,&quot;citeprocText&quot;:&quot;(Mathur et al., 2021)&quot;,&quot;manualOverrideText&quot;:&quot;&quot;},&quot;citationTag&quot;:&quot;MENDELEY_CITATION_v3_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&quot;,&quot;citationItems&quot;:[{&quot;id&quot;:&quot;5e248c38-2aa3-33f8-964c-79c989e20325&quot;,&quot;itemData&quot;:{&quot;type&quot;:&quot;article-journal&quot;,&quot;id&quot;:&quot;5e248c38-2aa3-33f8-964c-79c989e20325&quot;,&quot;title&quot;:&quot;NATICUSdroid: A malware detection framework for Android using native and custom permissions&quot;,&quot;author&quot;:[{&quot;family&quot;:&quot;Mathur&quot;,&quot;given&quot;:&quot;Akshay&quot;,&quot;parse-names&quot;:false,&quot;dropping-particle&quot;:&quot;&quot;,&quot;non-dropping-particle&quot;:&quot;&quot;},{&quot;family&quot;:&quot;Podila&quot;,&quot;given&quot;:&quot;Laxmi Mounika&quot;,&quot;parse-names&quot;:false,&quot;dropping-particle&quot;:&quot;&quot;,&quot;non-dropping-particle&quot;:&quot;&quot;},{&quot;family&quot;:&quot;Kulkarni&quot;,&quot;given&quot;:&quot;Keyur&quot;,&quot;parse-names&quot;:false,&quot;dropping-particle&quot;:&quot;&quot;,&quot;non-dropping-particle&quot;:&quot;&quot;},{&quot;family&quot;:&quot;Niyaz&quot;,&quot;given&quot;:&quot;Quamar&quot;,&quot;parse-names&quot;:false,&quot;dropping-particle&quot;:&quot;&quot;,&quot;non-dropping-particle&quot;:&quot;&quot;},{&quot;family&quot;:&quot;Javaid&quot;,&quot;given&quot;:&quot;Ahmad Y.&quot;,&quot;parse-names&quot;:false,&quot;dropping-particle&quot;:&quot;&quot;,&quot;non-dropping-particle&quot;:&quot;&quot;}],&quot;container-title&quot;:&quot;Journal of Information Security and Applications&quot;,&quot;DOI&quot;:&quot;10.1016/j.jisa.2020.102696&quot;,&quot;ISSN&quot;:&quot;22142126&quot;,&quot;issued&quot;:{&quot;date-parts&quot;:[[2021,5,1]]},&quot;abstract&quot;:&quot;The rapid growth of Android apps and its worldwide popularity in the smartphone market has made it an easy and accessible target for malware. In the past few years, the Android operating system (AOS) has been updated several times to fix various vulnerabilities. Unfortunately, malware apps have also upgraded and adapted to this evolution. The ever-increasing number of native AOS permissions and developers’ ability to create custom permissions provide plenty of options to gain control over devices and private data. Therefore, newly created permissions could be of great importance in detecting current malware. Previous popular works on malware detection used apps collected during 2010–2012 to propose malware detection and classification methods. A majority of permissions used in those apps are not as widely used or do not exist anymore. In this work, we present a novel malware detection framework for Android called NATICUSdroid, which investigates and classifies benign and malware using statistically selected native and custom Android permissions as features for various machine learning (ML) classifiers. We analyze declared permissions in more than 29,000 benign and malware collected during 2010–2019 to identify the most significant permissions based on the trend. Subsequently, we collect these identified permissions that include both the native and custom permissions. Finally, we use feature selection techniques and evaluate eight ML algorithms for NATICUSdroid to distinguish benign apps from malware. Experimental results show that the Random Forest classifier based model performed best with an accuracy of 97%, a false-positive rate of 3.32%, and an f-measure of 0.96.&quot;,&quot;publisher&quot;:&quot;Elsevier Ltd&quot;,&quot;volume&quot;:&quot;58&quot;,&quot;container-title-short&quot;:&quot;&quot;},&quot;isTemporary&quot;:false}]},{&quot;citationID&quot;:&quot;MENDELEY_CITATION_6efd542c-b6e1-4416-903b-127005295d55&quot;,&quot;properties&quot;:{&quot;noteIndex&quot;:0},&quot;isEdited&quot;:false,&quot;manualOverride&quot;:{&quot;isManuallyOverridden&quot;:false,&quot;citeprocText&quot;:&quot;(Hastie et al., 2008)&quot;,&quot;manualOverrideText&quot;:&quot;&quot;},&quot;citationTag&quot;:&quot;MENDELEY_CITATION_v3_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&quot;,&quot;citationItems&quot;:[{&quot;id&quot;:&quot;37b2a1ab-5e0a-3056-8429-0cd146476c7a&quot;,&quot;itemData&quot;:{&quot;type&quot;:&quot;book&quot;,&quot;id&quot;:&quot;37b2a1ab-5e0a-3056-8429-0cd146476c7a&quot;,&quot;title&quot;:&quot;The Elements of Statistical Learning Data Mining, Inference, and Prediction&quot;,&quot;author&quot;:[{&quot;family&quot;:&quot;Hastie&quot;,&quot;given&quot;:&quot;Trevor&quot;,&quot;parse-names&quot;:false,&quot;dropping-particle&quot;:&quot;&quot;,&quot;non-dropping-particle&quot;:&quot;&quot;},{&quot;family&quot;:&quot;Tibshirani&quot;,&quot;given&quot;:&quot;Robert&quot;,&quot;parse-names&quot;:false,&quot;dropping-particle&quot;:&quot;&quot;,&quot;non-dropping-particle&quot;:&quot;&quot;},{&quot;family&quot;:&quot;Friedman&quot;,&quot;given&quot;:&quot;Jerome&quot;,&quot;parse-names&quot;:false,&quot;dropping-particle&quot;:&quot;&quot;,&quot;non-dropping-particle&quot;:&quot;&quot;}],&quot;issued&quot;:{&quot;date-parts&quot;:[[2008]]},&quot;container-title-short&quot;:&quot;&quot;},&quot;isTemporary&quot;:false}]},{&quot;citationID&quot;:&quot;MENDELEY_CITATION_7334f8f6-5cac-4e1a-864a-875890d35ab9&quot;,&quot;properties&quot;:{&quot;noteIndex&quot;:0},&quot;isEdited&quot;:false,&quot;manualOverride&quot;:{&quot;isManuallyOverridden&quot;:false,&quot;citeprocText&quot;:&quot;(Hastie et al., 2008)&quot;,&quot;manualOverrideText&quot;:&quot;&quot;},&quot;citationTag&quot;:&quot;MENDELEY_CITATION_v3_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&quot;,&quot;citationItems&quot;:[{&quot;id&quot;:&quot;37b2a1ab-5e0a-3056-8429-0cd146476c7a&quot;,&quot;itemData&quot;:{&quot;type&quot;:&quot;book&quot;,&quot;id&quot;:&quot;37b2a1ab-5e0a-3056-8429-0cd146476c7a&quot;,&quot;title&quot;:&quot;The Elements of Statistical Learning Data Mining, Inference, and Prediction&quot;,&quot;author&quot;:[{&quot;family&quot;:&quot;Hastie&quot;,&quot;given&quot;:&quot;Trevor&quot;,&quot;parse-names&quot;:false,&quot;dropping-particle&quot;:&quot;&quot;,&quot;non-dropping-particle&quot;:&quot;&quot;},{&quot;family&quot;:&quot;Tibshirani&quot;,&quot;given&quot;:&quot;Robert&quot;,&quot;parse-names&quot;:false,&quot;dropping-particle&quot;:&quot;&quot;,&quot;non-dropping-particle&quot;:&quot;&quot;},{&quot;family&quot;:&quot;Friedman&quot;,&quot;given&quot;:&quot;Jerome&quot;,&quot;parse-names&quot;:false,&quot;dropping-particle&quot;:&quot;&quot;,&quot;non-dropping-particle&quot;:&quot;&quot;}],&quot;issued&quot;:{&quot;date-parts&quot;:[[2008]]},&quot;container-title-short&quot;:&quot;&quot;},&quot;isTemporary&quot;:false}]},{&quot;citationID&quot;:&quot;MENDELEY_CITATION_6b46c1d0-4003-432d-83e5-7281c30286d0&quot;,&quot;properties&quot;:{&quot;noteIndex&quot;:0},&quot;isEdited&quot;:false,&quot;manualOverride&quot;:{&quot;isManuallyOverridden&quot;:false,&quot;citeprocText&quot;:&quot;(Goodfellow et al., 2016)&quot;,&quot;manualOverrideText&quot;:&quot;&quot;},&quot;citationTag&quot;:&quot;MENDELEY_CITATION_v3_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&quot;,&quot;citationItems&quot;:[{&quot;id&quot;:&quot;4812346c-842c-3168-8b4c-9b4537595b16&quot;,&quot;itemData&quot;:{&quot;type&quot;:&quot;report&quot;,&quot;id&quot;:&quot;4812346c-842c-3168-8b4c-9b4537595b16&quot;,&quot;title&quot;:&quot;Deep Learning&quot;,&quot;author&quot;:[{&quot;family&quot;:&quot;Goodfellow&quot;,&quot;given&quot;:&quot;Ian&quot;,&quot;parse-names&quot;:false,&quot;dropping-particle&quot;:&quot;&quot;,&quot;non-dropping-particle&quot;:&quot;&quot;},{&quot;family&quot;:&quot;Bengio&quot;,&quot;given&quot;:&quot;Yoshua&quot;,&quot;parse-names&quot;:false,&quot;dropping-particle&quot;:&quot;&quot;,&quot;non-dropping-particle&quot;:&quot;&quot;},{&quot;family&quot;:&quot;Courville&quot;,&quot;given&quot;:&quot;Aaron&quot;,&quot;parse-names&quot;:false,&quot;dropping-particle&quot;:&quot;&quot;,&quot;non-dropping-particle&quot;:&quot;&quot;}],&quot;issued&quot;:{&quot;date-parts&quot;:[[2016]]},&quot;container-title-short&quot;:&quot;&quot;},&quot;isTemporary&quot;:false}]},{&quot;citationID&quot;:&quot;MENDELEY_CITATION_db4a8931-6129-4a45-8598-405f16b704dc&quot;,&quot;properties&quot;:{&quot;noteIndex&quot;:0},&quot;isEdited&quot;:false,&quot;manualOverride&quot;:{&quot;isManuallyOverridden&quot;:false,&quot;citeprocText&quot;:&quot;(Akbar et al., 2022; Mathur et al., 2021)&quot;,&quot;manualOverrideText&quot;:&quot;&quot;},&quot;citationTag&quot;:&quot;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&quot;,&quot;citationItems&quot;:[{&quot;id&quot;:&quot;5574ee4e-67c1-3ee9-a182-a23523861fbd&quot;,&quot;itemData&quot;:{&quot;type&quot;:&quot;article-journal&quot;,&quot;id&quot;:&quot;5574ee4e-67c1-3ee9-a182-a23523861fbd&quot;,&quot;title&quot;:&quot;Permissions-Based Detection of Android Malware Using Machine Learning&quot;,&quot;author&quot;:[{&quot;family&quot;:&quot;Akbar&quot;,&quot;given&quot;:&quot;Fahad&quot;,&quot;parse-names&quot;:false,&quot;dropping-particle&quot;:&quot;&quot;,&quot;non-dropping-particle&quot;:&quot;&quot;},{&quot;family&quot;:&quot;Hussain&quot;,&quot;given&quot;:&quot;Mehdi&quot;,&quot;parse-names&quot;:false,&quot;dropping-particle&quot;:&quot;&quot;,&quot;non-dropping-particle&quot;:&quot;&quot;},{&quot;family&quot;:&quot;Mumtaz&quot;,&quot;given&quot;:&quot;Rafia&quot;,&quot;parse-names&quot;:false,&quot;dropping-particle&quot;:&quot;&quot;,&quot;non-dropping-particle&quot;:&quot;&quot;},{&quot;family&quot;:&quot;Riaz&quot;,&quot;given&quot;:&quot;Qaiser&quot;,&quot;parse-names&quot;:false,&quot;dropping-particle&quot;:&quot;&quot;,&quot;non-dropping-particle&quot;:&quot;&quot;},{&quot;family&quot;:&quot;Wahab&quot;,&quot;given&quot;:&quot;Ainuddin Wahid Abdul&quot;,&quot;parse-names&quot;:false,&quot;dropping-particle&quot;:&quot;&quot;,&quot;non-dropping-particle&quot;:&quot;&quot;},{&quot;family&quot;:&quot;Jung&quot;,&quot;given&quot;:&quot;Ki Hyun&quot;,&quot;parse-names&quot;:false,&quot;dropping-particle&quot;:&quot;&quot;,&quot;non-dropping-particle&quot;:&quot;&quot;}],&quot;container-title&quot;:&quot;Symmetry&quot;,&quot;container-title-short&quot;:&quot;Symmetry (Basel)&quot;,&quot;DOI&quot;:&quot;10.3390/sym14040718&quot;,&quot;ISSN&quot;:&quot;20738994&quot;,&quot;issued&quot;:{&quot;date-parts&quot;:[[2022,4,1]]},&quot;abstract&quot;:&quot;Malware applications (Apps) targeting mobile devices are widespread, and compromise the sensitive and private information stored on the devices. This is due to the asymmetry between informative permissions and irrelevant and redundant permissions for benign Apps. It also depends on the characteristics of the Android platform, such as adopting an open-source policy, supporting unofficial App stores, and the great tolerance for App verification; therefore the Android platform is destined to face such malicious intrusions. In this paper, we propose a permissions-based malware detection system (PerDRaML) that determines the App’s maliciousness based on the usage of suspicious permissions. The system uses a multi-level based methodology; we first extract and identify the significant features such as permissions, smali sizes, and permission rates from a manually collected dataset of 10,000 applications. Further, we employ various machine learning models to categorize the Apps into their malicious or benign categories. Through extensive experimentations, the proposed method successfully identifies the 5× most significant features to predict malicious Apps. The proposed method outperformed the existing techniques by achieving high accuracies of malware detection i.e., 89.7% with Support Vector Machine, 89.96% with Random Forest, 86.25% with Rotation Forest, and 89.52% with Naïve Bayes models. Moreover, the proposed method optimized up to ~77% of the feature set as compared to the recent approaches, while improving the evaluation metrics such as precision, sensitivity, accuracy, and F-measure. The experimental results show that the proposed system provides a high level of symmetry between irrelevant permissions and malware Apps. Further, the proposed system is promising and may provide a low-cost alternative for Android malware detection for malicious or repackaged Apps.&quot;,&quot;publisher&quot;:&quot;MDPI&quot;,&quot;issue&quot;:&quot;4&quot;,&quot;volume&quot;:&quot;14&quot;},&quot;isTemporary&quot;:false},{&quot;id&quot;:&quot;5e248c38-2aa3-33f8-964c-79c989e20325&quot;,&quot;itemData&quot;:{&quot;type&quot;:&quot;article-journal&quot;,&quot;id&quot;:&quot;5e248c38-2aa3-33f8-964c-79c989e20325&quot;,&quot;title&quot;:&quot;NATICUSdroid: A malware detection framework for Android using native and custom permissions&quot;,&quot;author&quot;:[{&quot;family&quot;:&quot;Mathur&quot;,&quot;given&quot;:&quot;Akshay&quot;,&quot;parse-names&quot;:false,&quot;dropping-particle&quot;:&quot;&quot;,&quot;non-dropping-particle&quot;:&quot;&quot;},{&quot;family&quot;:&quot;Podila&quot;,&quot;given&quot;:&quot;Laxmi Mounika&quot;,&quot;parse-names&quot;:false,&quot;dropping-particle&quot;:&quot;&quot;,&quot;non-dropping-particle&quot;:&quot;&quot;},{&quot;family&quot;:&quot;Kulkarni&quot;,&quot;given&quot;:&quot;Keyur&quot;,&quot;parse-names&quot;:false,&quot;dropping-particle&quot;:&quot;&quot;,&quot;non-dropping-particle&quot;:&quot;&quot;},{&quot;family&quot;:&quot;Niyaz&quot;,&quot;given&quot;:&quot;Quamar&quot;,&quot;parse-names&quot;:false,&quot;dropping-particle&quot;:&quot;&quot;,&quot;non-dropping-particle&quot;:&quot;&quot;},{&quot;family&quot;:&quot;Javaid&quot;,&quot;given&quot;:&quot;Ahmad Y.&quot;,&quot;parse-names&quot;:false,&quot;dropping-particle&quot;:&quot;&quot;,&quot;non-dropping-particle&quot;:&quot;&quot;}],&quot;container-title&quot;:&quot;Journal of Information Security and Applications&quot;,&quot;DOI&quot;:&quot;10.1016/j.jisa.2020.102696&quot;,&quot;ISSN&quot;:&quot;22142126&quot;,&quot;issued&quot;:{&quot;date-parts&quot;:[[2021,5,1]]},&quot;abstract&quot;:&quot;The rapid growth of Android apps and its worldwide popularity in the smartphone market has made it an easy and accessible target for malware. In the past few years, the Android operating system (AOS) has been updated several times to fix various vulnerabilities. Unfortunately, malware apps have also upgraded and adapted to this evolution. The ever-increasing number of native AOS permissions and developers’ ability to create custom permissions provide plenty of options to gain control over devices and private data. Therefore, newly created permissions could be of great importance in detecting current malware. Previous popular works on malware detection used apps collected during 2010–2012 to propose malware detection and classification methods. A majority of permissions used in those apps are not as widely used or do not exist anymore. In this work, we present a novel malware detection framework for Android called NATICUSdroid, which investigates and classifies benign and malware using statistically selected native and custom Android permissions as features for various machine learning (ML) classifiers. We analyze declared permissions in more than 29,000 benign and malware collected during 2010–2019 to identify the most significant permissions based on the trend. Subsequently, we collect these identified permissions that include both the native and custom permissions. Finally, we use feature selection techniques and evaluate eight ML algorithms for NATICUSdroid to distinguish benign apps from malware. Experimental results show that the Random Forest classifier based model performed best with an accuracy of 97%, a false-positive rate of 3.32%, and an f-measure of 0.96.&quot;,&quot;publisher&quot;:&quot;Elsevier Ltd&quot;,&quot;volume&quot;:&quot;58&quot;,&quot;container-title-short&quot;:&quot;&quot;},&quot;isTemporary&quot;:false}]}]"/>
     <we:property name="MENDELEY_CITATIONS_STYLE" value="{&quot;id&quot;:&quot;https://www.zotero.org/styles/apa&quot;,&quot;title&quot;:&quot;American Psychological Association 7th edition&quot;,&quot;format&quot;:&quot;author-date&quot;,&quot;defaultLocale&quot;:null,&quot;isLocaleCodeValid&quot;:true}"/>
   </we:properties>
   <we:bindings/>

</xml_diff>